<commit_message>
Minor fixes in report
</commit_message>
<xml_diff>
--- a/doc/report.docx
+++ b/doc/report.docx
@@ -132,7 +132,6 @@
           <w:b/>
           <w:sz w:val="28"/>
           <w:szCs w:val="28"/>
-          <w:lang w:val="en-US"/>
         </w:rPr>
         <w:t>2</w:t>
       </w:r>
@@ -174,17 +173,7 @@
           <w:sz w:val="28"/>
           <w:szCs w:val="28"/>
         </w:rPr>
-        <w:t xml:space="preserve">«Операционные </w:t>
-      </w:r>
-      <w:r>
-        <w:rPr>
-          <w:rFonts w:ascii="Times New Roman" w:hAnsi="Times New Roman"/>
-          <w:b/>
-          <w:bCs/>
-          <w:sz w:val="28"/>
-          <w:szCs w:val="28"/>
-        </w:rPr>
-        <w:t>системы»</w:t>
+        <w:t>«Операционные системы»</w:t>
       </w:r>
     </w:p>
     <w:p>
@@ -2105,16 +2094,7 @@
           <w:sz w:val="28"/>
           <w:szCs w:val="28"/>
         </w:rPr>
-        <w:t xml:space="preserve">Основные файлы </w:t>
-      </w:r>
-      <w:r>
-        <w:rPr>
-          <w:rFonts w:ascii="Times New Roman" w:hAnsi="Times New Roman" w:cs="Times New Roman"/>
-          <w:b/>
-          <w:sz w:val="28"/>
-          <w:szCs w:val="28"/>
-        </w:rPr>
-        <w:t>программы</w:t>
+        <w:t>Основные файлы программы</w:t>
       </w:r>
     </w:p>
     <w:p>
@@ -2125,7 +2105,6 @@
           <w:bCs/>
           <w:sz w:val="28"/>
           <w:szCs w:val="28"/>
-          <w:lang w:val="en-US"/>
         </w:rPr>
       </w:pPr>
       <w:r>
@@ -2137,7 +2116,40 @@
           <w:szCs w:val="28"/>
           <w:lang w:val="en-US"/>
         </w:rPr>
-        <w:t>sort.cpp:</w:t>
+        <w:t>sort</w:t>
+      </w:r>
+      <w:r>
+        <w:rPr>
+          <w:rFonts w:ascii="Times New Roman" w:hAnsi="Times New Roman" w:cs="Times New Roman"/>
+          <w:b/>
+          <w:bCs/>
+          <w:sz w:val="28"/>
+          <w:szCs w:val="28"/>
+        </w:rPr>
+        <w:t>.</w:t>
+      </w:r>
+      <w:proofErr w:type="spellStart"/>
+      <w:r>
+        <w:rPr>
+          <w:rFonts w:ascii="Times New Roman" w:hAnsi="Times New Roman" w:cs="Times New Roman"/>
+          <w:b/>
+          <w:bCs/>
+          <w:sz w:val="28"/>
+          <w:szCs w:val="28"/>
+          <w:lang w:val="en-US"/>
+        </w:rPr>
+        <w:t>cpp</w:t>
+      </w:r>
+      <w:proofErr w:type="spellEnd"/>
+      <w:r>
+        <w:rPr>
+          <w:rFonts w:ascii="Times New Roman" w:hAnsi="Times New Roman" w:cs="Times New Roman"/>
+          <w:b/>
+          <w:bCs/>
+          <w:sz w:val="28"/>
+          <w:szCs w:val="28"/>
+        </w:rPr>
+        <w:t>:</w:t>
       </w:r>
     </w:p>
     <w:p>
@@ -10028,9 +10040,8 @@
           <w:sz w:val="28"/>
           <w:szCs w:val="28"/>
         </w:rPr>
-        <w:t xml:space="preserve">из-за чего потоки не успевали завершиться и в результате массив портился. Также нетривиальной задачей оказалось переписывание сортировки с изменяемым числом потоков, так как пришлось менять внутренний цикл для распределения задач по доступному количеству </w:t>
-      </w:r>
-      <w:proofErr w:type="spellStart"/>
+        <w:t>из-за чего потоки не успевали завершиться</w:t>
+      </w:r>
       <w:r>
         <w:rPr>
           <w:rFonts w:ascii="Times New Roman" w:hAnsi="Times New Roman" w:cs="Times New Roman"/>
@@ -10038,9 +10049,8 @@
           <w:sz w:val="28"/>
           <w:szCs w:val="28"/>
         </w:rPr>
-        <w:t>потоков.</w:t>
-      </w:r>
-      <w:proofErr w:type="spellEnd"/>
+        <w:t>,</w:t>
+      </w:r>
       <w:r>
         <w:rPr>
           <w:rFonts w:ascii="Times New Roman" w:hAnsi="Times New Roman" w:cs="Times New Roman"/>
@@ -10048,7 +10058,7 @@
           <w:sz w:val="28"/>
           <w:szCs w:val="28"/>
         </w:rPr>
-        <w:t xml:space="preserve"> В процессе замеров времени выполнения я выяснил, что основной прирост в производительности происходит при использовании 2 потоков. Дальнейшее увеличение числа потоков не дает серьезного прироста в производительности, а после 7 потоков, производительность начинает падать.</w:t>
+        <w:t xml:space="preserve"> и в результате массив портился. Также нетривиальной задачей оказалось переписывание сортировки с изменяемым числом потоков, так как пришлось менять внутренний цикл для распределения задач по доступному количеству потоков. В процессе замеров времени выполнения я выяснил, что основной прирост в производительности происходит при использовании 2 потоков. Дальнейшее увеличение числа потоков не дает серьезного прироста в производительности, а после 7 потоков, производительность начинает падать.</w:t>
       </w:r>
     </w:p>
     <w:p>
@@ -10956,6 +10966,7 @@
     <w:lsdException w:name="HTML Sample" w:semiHidden="1" w:unhideWhenUsed="1"/>
     <w:lsdException w:name="HTML Typewriter" w:semiHidden="1" w:unhideWhenUsed="1"/>
     <w:lsdException w:name="HTML Variable" w:semiHidden="1" w:unhideWhenUsed="1"/>
+    <w:lsdException w:name="Normal Table" w:semiHidden="1" w:unhideWhenUsed="1"/>
     <w:lsdException w:name="annotation subject" w:semiHidden="1" w:unhideWhenUsed="1"/>
     <w:lsdException w:name="No List" w:semiHidden="1" w:unhideWhenUsed="1"/>
     <w:lsdException w:name="Outline List 1" w:semiHidden="1" w:unhideWhenUsed="1"/>
@@ -11002,8 +11013,10 @@
     <w:lsdException w:name="Table Subtle 2" w:semiHidden="1" w:unhideWhenUsed="1"/>
     <w:lsdException w:name="Table Web 1" w:semiHidden="1" w:unhideWhenUsed="1"/>
     <w:lsdException w:name="Table Web 2" w:semiHidden="1" w:unhideWhenUsed="1"/>
+    <w:lsdException w:name="Table Web 3" w:semiHidden="1" w:unhideWhenUsed="1"/>
     <w:lsdException w:name="Balloon Text" w:semiHidden="1" w:unhideWhenUsed="1"/>
     <w:lsdException w:name="Table Grid" w:uiPriority="39"/>
+    <w:lsdException w:name="Table Theme" w:semiHidden="1" w:unhideWhenUsed="1"/>
     <w:lsdException w:name="Placeholder Text" w:semiHidden="1"/>
     <w:lsdException w:name="No Spacing" w:uiPriority="1" w:qFormat="1"/>
     <w:lsdException w:name="Light Shading" w:uiPriority="60"/>
@@ -11285,6 +11298,7 @@
   <w:style w:type="character" w:default="1" w:styleId="DefaultParagraphFont">
     <w:name w:val="Default Paragraph Font"/>
     <w:uiPriority w:val="1"/>
+    <w:semiHidden/>
     <w:unhideWhenUsed/>
   </w:style>
   <w:style w:type="table" w:default="1" w:styleId="TableNormal">

</xml_diff>